<commit_message>
Guardando ultimos cambios en mi sds y srs
</commit_message>
<xml_diff>
--- a/Requerimientos y Diseño (SRS Y SDS)/SDS.docx
+++ b/Requerimientos y Diseño (SRS Y SDS)/SDS.docx
@@ -387,33 +387,7 @@
           <w:szCs w:val="40"/>
           <w14:ligatures w14:val="none"/>
         </w:rPr>
-        <w:t>S</w:t>
-      </w:r>
-      <w:r>
-        <w:rPr>
-          <w:rFonts w:ascii="Aptos" w:eastAsia="Times New Roman" w:hAnsi="Aptos" w:cs="Times New Roman"/>
-          <w:b/>
-          <w:bCs/>
-          <w:color w:val="000000"/>
-          <w:kern w:val="0"/>
-          <w:sz w:val="40"/>
-          <w:szCs w:val="40"/>
-          <w14:ligatures w14:val="none"/>
-        </w:rPr>
-        <w:t>D</w:t>
-      </w:r>
-      <w:r>
-        <w:rPr>
-          <w:rFonts w:ascii="Aptos" w:eastAsia="Times New Roman" w:hAnsi="Aptos" w:cs="Times New Roman"/>
-          <w:b/>
-          <w:bCs/>
-          <w:color w:val="000000"/>
-          <w:kern w:val="0"/>
-          <w:sz w:val="40"/>
-          <w:szCs w:val="40"/>
-          <w14:ligatures w14:val="none"/>
-        </w:rPr>
-        <w:t>S)</w:t>
+        <w:t>SDS)</w:t>
       </w:r>
     </w:p>
     <w:p>
@@ -617,20 +591,7 @@
           <w:szCs w:val="32"/>
           <w14:ligatures w14:val="none"/>
         </w:rPr>
-        <w:t>1.</w:t>
-      </w:r>
-      <w:r>
-        <w:rPr>
-          <w:rFonts w:ascii="Aptos" w:eastAsia="Times New Roman" w:hAnsi="Aptos" w:cs="Times New Roman"/>
-          <w:b/>
-          <w:bCs/>
-          <w:color w:val="000000"/>
-          <w:kern w:val="0"/>
-          <w:sz w:val="32"/>
-          <w:szCs w:val="32"/>
-          <w14:ligatures w14:val="none"/>
-        </w:rPr>
-        <w:t>0</w:t>
+        <w:t>1.0</w:t>
       </w:r>
     </w:p>
     <w:p>
@@ -1281,7 +1242,7 @@
     <w:p>
       <w:r>
         <w:pict w14:anchorId="25BB74C4">
-          <v:rect id="_x0000_i1027" style="width:0;height:1.5pt" o:hralign="center" o:hrstd="t" o:hr="t" fillcolor="#a0a0a0" stroked="f"/>
+          <v:rect id="_x0000_i1025" style="width:0;height:1.5pt" o:hralign="center" o:hrstd="t" o:hr="t" fillcolor="#a0a0a0" stroked="f"/>
         </w:pict>
       </w:r>
     </w:p>
@@ -2953,6 +2914,477 @@
       </w:r>
     </w:p>
     <w:p/>
+    <w:p>
+      <w:pPr>
+        <w:rPr>
+          <w:b/>
+          <w:bCs/>
+        </w:rPr>
+      </w:pPr>
+      <w:r>
+        <w:rPr>
+          <w:b/>
+          <w:bCs/>
+        </w:rPr>
+        <w:t>7. Diagramas de Secuencia</w:t>
+      </w:r>
+    </w:p>
+    <w:p>
+      <w:pPr>
+        <w:rPr>
+          <w:b/>
+          <w:bCs/>
+        </w:rPr>
+      </w:pPr>
+      <w:r>
+        <w:rPr>
+          <w:b/>
+          <w:bCs/>
+          <w:noProof/>
+        </w:rPr>
+        <w:lastRenderedPageBreak/>
+        <w:drawing>
+          <wp:inline distT="0" distB="0" distL="0" distR="0" wp14:anchorId="7B7D1AAB" wp14:editId="45F67685">
+            <wp:extent cx="5542280" cy="8245475"/>
+            <wp:effectExtent l="0" t="0" r="1270" b="3175"/>
+            <wp:docPr id="813892263" name="Imagen 1"/>
+            <wp:cNvGraphicFramePr>
+              <a:graphicFrameLocks xmlns:a="http://schemas.openxmlformats.org/drawingml/2006/main" noChangeAspect="1"/>
+            </wp:cNvGraphicFramePr>
+            <a:graphic xmlns:a="http://schemas.openxmlformats.org/drawingml/2006/main">
+              <a:graphicData uri="http://schemas.openxmlformats.org/drawingml/2006/picture">
+                <pic:pic xmlns:pic="http://schemas.openxmlformats.org/drawingml/2006/picture">
+                  <pic:nvPicPr>
+                    <pic:cNvPr id="0" name="Picture 2"/>
+                    <pic:cNvPicPr>
+                      <a:picLocks noChangeAspect="1" noChangeArrowheads="1"/>
+                    </pic:cNvPicPr>
+                  </pic:nvPicPr>
+                  <pic:blipFill>
+                    <a:blip r:embed="rId8" cstate="print">
+                      <a:extLst>
+                        <a:ext uri="{28A0092B-C50C-407E-A947-70E740481C1C}">
+                          <a14:useLocalDpi xmlns:a14="http://schemas.microsoft.com/office/drawing/2010/main" val="0"/>
+                        </a:ext>
+                      </a:extLst>
+                    </a:blip>
+                    <a:srcRect/>
+                    <a:stretch>
+                      <a:fillRect/>
+                    </a:stretch>
+                  </pic:blipFill>
+                  <pic:spPr bwMode="auto">
+                    <a:xfrm>
+                      <a:off x="0" y="0"/>
+                      <a:ext cx="5542280" cy="8245475"/>
+                    </a:xfrm>
+                    <a:prstGeom prst="rect">
+                      <a:avLst/>
+                    </a:prstGeom>
+                    <a:noFill/>
+                    <a:ln>
+                      <a:noFill/>
+                    </a:ln>
+                  </pic:spPr>
+                </pic:pic>
+              </a:graphicData>
+            </a:graphic>
+          </wp:inline>
+        </w:drawing>
+      </w:r>
+    </w:p>
+    <w:p>
+      <w:pPr>
+        <w:rPr>
+          <w:b/>
+          <w:bCs/>
+        </w:rPr>
+      </w:pPr>
+      <w:r>
+        <w:rPr>
+          <w:b/>
+          <w:bCs/>
+          <w:noProof/>
+        </w:rPr>
+        <w:lastRenderedPageBreak/>
+        <w:drawing>
+          <wp:inline distT="0" distB="0" distL="0" distR="0" wp14:anchorId="19FF65A7" wp14:editId="24A0C01A">
+            <wp:extent cx="5613400" cy="5796280"/>
+            <wp:effectExtent l="0" t="0" r="6350" b="0"/>
+            <wp:docPr id="1152533969" name="Imagen 2"/>
+            <wp:cNvGraphicFramePr>
+              <a:graphicFrameLocks xmlns:a="http://schemas.openxmlformats.org/drawingml/2006/main" noChangeAspect="1"/>
+            </wp:cNvGraphicFramePr>
+            <a:graphic xmlns:a="http://schemas.openxmlformats.org/drawingml/2006/main">
+              <a:graphicData uri="http://schemas.openxmlformats.org/drawingml/2006/picture">
+                <pic:pic xmlns:pic="http://schemas.openxmlformats.org/drawingml/2006/picture">
+                  <pic:nvPicPr>
+                    <pic:cNvPr id="0" name="Picture 3"/>
+                    <pic:cNvPicPr>
+                      <a:picLocks noChangeAspect="1" noChangeArrowheads="1"/>
+                    </pic:cNvPicPr>
+                  </pic:nvPicPr>
+                  <pic:blipFill>
+                    <a:blip r:embed="rId9" cstate="print">
+                      <a:extLst>
+                        <a:ext uri="{28A0092B-C50C-407E-A947-70E740481C1C}">
+                          <a14:useLocalDpi xmlns:a14="http://schemas.microsoft.com/office/drawing/2010/main" val="0"/>
+                        </a:ext>
+                      </a:extLst>
+                    </a:blip>
+                    <a:srcRect/>
+                    <a:stretch>
+                      <a:fillRect/>
+                    </a:stretch>
+                  </pic:blipFill>
+                  <pic:spPr bwMode="auto">
+                    <a:xfrm>
+                      <a:off x="0" y="0"/>
+                      <a:ext cx="5613400" cy="5796280"/>
+                    </a:xfrm>
+                    <a:prstGeom prst="rect">
+                      <a:avLst/>
+                    </a:prstGeom>
+                    <a:noFill/>
+                    <a:ln>
+                      <a:noFill/>
+                    </a:ln>
+                  </pic:spPr>
+                </pic:pic>
+              </a:graphicData>
+            </a:graphic>
+          </wp:inline>
+        </w:drawing>
+      </w:r>
+    </w:p>
+    <w:p>
+      <w:pPr>
+        <w:rPr>
+          <w:b/>
+          <w:bCs/>
+        </w:rPr>
+      </w:pPr>
+      <w:r>
+        <w:rPr>
+          <w:b/>
+          <w:bCs/>
+          <w:noProof/>
+        </w:rPr>
+        <w:lastRenderedPageBreak/>
+        <w:drawing>
+          <wp:inline distT="0" distB="0" distL="0" distR="0" wp14:anchorId="65C8CAAE" wp14:editId="58E6ADA7">
+            <wp:extent cx="5605780" cy="7879715"/>
+            <wp:effectExtent l="0" t="0" r="0" b="6985"/>
+            <wp:docPr id="69454173" name="Imagen 3"/>
+            <wp:cNvGraphicFramePr>
+              <a:graphicFrameLocks xmlns:a="http://schemas.openxmlformats.org/drawingml/2006/main" noChangeAspect="1"/>
+            </wp:cNvGraphicFramePr>
+            <a:graphic xmlns:a="http://schemas.openxmlformats.org/drawingml/2006/main">
+              <a:graphicData uri="http://schemas.openxmlformats.org/drawingml/2006/picture">
+                <pic:pic xmlns:pic="http://schemas.openxmlformats.org/drawingml/2006/picture">
+                  <pic:nvPicPr>
+                    <pic:cNvPr id="0" name="Picture 4"/>
+                    <pic:cNvPicPr>
+                      <a:picLocks noChangeAspect="1" noChangeArrowheads="1"/>
+                    </pic:cNvPicPr>
+                  </pic:nvPicPr>
+                  <pic:blipFill>
+                    <a:blip r:embed="rId10" cstate="print">
+                      <a:extLst>
+                        <a:ext uri="{28A0092B-C50C-407E-A947-70E740481C1C}">
+                          <a14:useLocalDpi xmlns:a14="http://schemas.microsoft.com/office/drawing/2010/main" val="0"/>
+                        </a:ext>
+                      </a:extLst>
+                    </a:blip>
+                    <a:srcRect/>
+                    <a:stretch>
+                      <a:fillRect/>
+                    </a:stretch>
+                  </pic:blipFill>
+                  <pic:spPr bwMode="auto">
+                    <a:xfrm>
+                      <a:off x="0" y="0"/>
+                      <a:ext cx="5605780" cy="7879715"/>
+                    </a:xfrm>
+                    <a:prstGeom prst="rect">
+                      <a:avLst/>
+                    </a:prstGeom>
+                    <a:noFill/>
+                    <a:ln>
+                      <a:noFill/>
+                    </a:ln>
+                  </pic:spPr>
+                </pic:pic>
+              </a:graphicData>
+            </a:graphic>
+          </wp:inline>
+        </w:drawing>
+      </w:r>
+    </w:p>
+    <w:p>
+      <w:pPr>
+        <w:rPr>
+          <w:b/>
+          <w:bCs/>
+        </w:rPr>
+      </w:pPr>
+      <w:r>
+        <w:rPr>
+          <w:b/>
+          <w:bCs/>
+          <w:noProof/>
+        </w:rPr>
+        <w:lastRenderedPageBreak/>
+        <w:drawing>
+          <wp:inline distT="0" distB="0" distL="0" distR="0" wp14:anchorId="070674CD" wp14:editId="6668ADF6">
+            <wp:extent cx="5597525" cy="5923915"/>
+            <wp:effectExtent l="0" t="0" r="3175" b="635"/>
+            <wp:docPr id="2002225450" name="Imagen 4"/>
+            <wp:cNvGraphicFramePr>
+              <a:graphicFrameLocks xmlns:a="http://schemas.openxmlformats.org/drawingml/2006/main" noChangeAspect="1"/>
+            </wp:cNvGraphicFramePr>
+            <a:graphic xmlns:a="http://schemas.openxmlformats.org/drawingml/2006/main">
+              <a:graphicData uri="http://schemas.openxmlformats.org/drawingml/2006/picture">
+                <pic:pic xmlns:pic="http://schemas.openxmlformats.org/drawingml/2006/picture">
+                  <pic:nvPicPr>
+                    <pic:cNvPr id="0" name="Picture 5"/>
+                    <pic:cNvPicPr>
+                      <a:picLocks noChangeAspect="1" noChangeArrowheads="1"/>
+                    </pic:cNvPicPr>
+                  </pic:nvPicPr>
+                  <pic:blipFill>
+                    <a:blip r:embed="rId11" cstate="print">
+                      <a:extLst>
+                        <a:ext uri="{28A0092B-C50C-407E-A947-70E740481C1C}">
+                          <a14:useLocalDpi xmlns:a14="http://schemas.microsoft.com/office/drawing/2010/main" val="0"/>
+                        </a:ext>
+                      </a:extLst>
+                    </a:blip>
+                    <a:srcRect/>
+                    <a:stretch>
+                      <a:fillRect/>
+                    </a:stretch>
+                  </pic:blipFill>
+                  <pic:spPr bwMode="auto">
+                    <a:xfrm>
+                      <a:off x="0" y="0"/>
+                      <a:ext cx="5597525" cy="5923915"/>
+                    </a:xfrm>
+                    <a:prstGeom prst="rect">
+                      <a:avLst/>
+                    </a:prstGeom>
+                    <a:noFill/>
+                    <a:ln>
+                      <a:noFill/>
+                    </a:ln>
+                  </pic:spPr>
+                </pic:pic>
+              </a:graphicData>
+            </a:graphic>
+          </wp:inline>
+        </w:drawing>
+      </w:r>
+    </w:p>
+    <w:p>
+      <w:pPr>
+        <w:rPr>
+          <w:b/>
+          <w:bCs/>
+        </w:rPr>
+      </w:pPr>
+      <w:r>
+        <w:rPr>
+          <w:b/>
+          <w:bCs/>
+          <w:noProof/>
+        </w:rPr>
+        <w:lastRenderedPageBreak/>
+        <w:drawing>
+          <wp:inline distT="0" distB="0" distL="0" distR="0" wp14:anchorId="6A764815" wp14:editId="557E394A">
+            <wp:extent cx="5605780" cy="6750685"/>
+            <wp:effectExtent l="0" t="0" r="0" b="0"/>
+            <wp:docPr id="1485812307" name="Imagen 5"/>
+            <wp:cNvGraphicFramePr>
+              <a:graphicFrameLocks xmlns:a="http://schemas.openxmlformats.org/drawingml/2006/main" noChangeAspect="1"/>
+            </wp:cNvGraphicFramePr>
+            <a:graphic xmlns:a="http://schemas.openxmlformats.org/drawingml/2006/main">
+              <a:graphicData uri="http://schemas.openxmlformats.org/drawingml/2006/picture">
+                <pic:pic xmlns:pic="http://schemas.openxmlformats.org/drawingml/2006/picture">
+                  <pic:nvPicPr>
+                    <pic:cNvPr id="0" name="Picture 6"/>
+                    <pic:cNvPicPr>
+                      <a:picLocks noChangeAspect="1" noChangeArrowheads="1"/>
+                    </pic:cNvPicPr>
+                  </pic:nvPicPr>
+                  <pic:blipFill>
+                    <a:blip r:embed="rId12" cstate="print">
+                      <a:extLst>
+                        <a:ext uri="{28A0092B-C50C-407E-A947-70E740481C1C}">
+                          <a14:useLocalDpi xmlns:a14="http://schemas.microsoft.com/office/drawing/2010/main" val="0"/>
+                        </a:ext>
+                      </a:extLst>
+                    </a:blip>
+                    <a:srcRect/>
+                    <a:stretch>
+                      <a:fillRect/>
+                    </a:stretch>
+                  </pic:blipFill>
+                  <pic:spPr bwMode="auto">
+                    <a:xfrm>
+                      <a:off x="0" y="0"/>
+                      <a:ext cx="5605780" cy="6750685"/>
+                    </a:xfrm>
+                    <a:prstGeom prst="rect">
+                      <a:avLst/>
+                    </a:prstGeom>
+                    <a:noFill/>
+                    <a:ln>
+                      <a:noFill/>
+                    </a:ln>
+                  </pic:spPr>
+                </pic:pic>
+              </a:graphicData>
+            </a:graphic>
+          </wp:inline>
+        </w:drawing>
+      </w:r>
+    </w:p>
+    <w:p>
+      <w:pPr>
+        <w:rPr>
+          <w:b/>
+          <w:bCs/>
+        </w:rPr>
+      </w:pPr>
+      <w:r>
+        <w:rPr>
+          <w:b/>
+          <w:bCs/>
+          <w:noProof/>
+        </w:rPr>
+        <w:lastRenderedPageBreak/>
+        <w:drawing>
+          <wp:inline distT="0" distB="0" distL="0" distR="0" wp14:anchorId="4D8D6D28" wp14:editId="6CB0CB90">
+            <wp:extent cx="5597525" cy="5963285"/>
+            <wp:effectExtent l="0" t="0" r="3175" b="0"/>
+            <wp:docPr id="998568892" name="Imagen 6"/>
+            <wp:cNvGraphicFramePr>
+              <a:graphicFrameLocks xmlns:a="http://schemas.openxmlformats.org/drawingml/2006/main" noChangeAspect="1"/>
+            </wp:cNvGraphicFramePr>
+            <a:graphic xmlns:a="http://schemas.openxmlformats.org/drawingml/2006/main">
+              <a:graphicData uri="http://schemas.openxmlformats.org/drawingml/2006/picture">
+                <pic:pic xmlns:pic="http://schemas.openxmlformats.org/drawingml/2006/picture">
+                  <pic:nvPicPr>
+                    <pic:cNvPr id="0" name="Picture 7"/>
+                    <pic:cNvPicPr>
+                      <a:picLocks noChangeAspect="1" noChangeArrowheads="1"/>
+                    </pic:cNvPicPr>
+                  </pic:nvPicPr>
+                  <pic:blipFill>
+                    <a:blip r:embed="rId13" cstate="print">
+                      <a:extLst>
+                        <a:ext uri="{28A0092B-C50C-407E-A947-70E740481C1C}">
+                          <a14:useLocalDpi xmlns:a14="http://schemas.microsoft.com/office/drawing/2010/main" val="0"/>
+                        </a:ext>
+                      </a:extLst>
+                    </a:blip>
+                    <a:srcRect/>
+                    <a:stretch>
+                      <a:fillRect/>
+                    </a:stretch>
+                  </pic:blipFill>
+                  <pic:spPr bwMode="auto">
+                    <a:xfrm>
+                      <a:off x="0" y="0"/>
+                      <a:ext cx="5597525" cy="5963285"/>
+                    </a:xfrm>
+                    <a:prstGeom prst="rect">
+                      <a:avLst/>
+                    </a:prstGeom>
+                    <a:noFill/>
+                    <a:ln>
+                      <a:noFill/>
+                    </a:ln>
+                  </pic:spPr>
+                </pic:pic>
+              </a:graphicData>
+            </a:graphic>
+          </wp:inline>
+        </w:drawing>
+      </w:r>
+    </w:p>
+    <w:p>
+      <w:pPr>
+        <w:rPr>
+          <w:b/>
+          <w:bCs/>
+        </w:rPr>
+      </w:pPr>
+      <w:r>
+        <w:rPr>
+          <w:b/>
+          <w:bCs/>
+          <w:noProof/>
+        </w:rPr>
+        <w:lastRenderedPageBreak/>
+        <w:drawing>
+          <wp:inline distT="0" distB="0" distL="0" distR="0" wp14:anchorId="4D262A19" wp14:editId="51921808">
+            <wp:extent cx="5597525" cy="5653405"/>
+            <wp:effectExtent l="0" t="0" r="3175" b="4445"/>
+            <wp:docPr id="894142460" name="Imagen 7"/>
+            <wp:cNvGraphicFramePr>
+              <a:graphicFrameLocks xmlns:a="http://schemas.openxmlformats.org/drawingml/2006/main" noChangeAspect="1"/>
+            </wp:cNvGraphicFramePr>
+            <a:graphic xmlns:a="http://schemas.openxmlformats.org/drawingml/2006/main">
+              <a:graphicData uri="http://schemas.openxmlformats.org/drawingml/2006/picture">
+                <pic:pic xmlns:pic="http://schemas.openxmlformats.org/drawingml/2006/picture">
+                  <pic:nvPicPr>
+                    <pic:cNvPr id="0" name="Picture 8"/>
+                    <pic:cNvPicPr>
+                      <a:picLocks noChangeAspect="1" noChangeArrowheads="1"/>
+                    </pic:cNvPicPr>
+                  </pic:nvPicPr>
+                  <pic:blipFill>
+                    <a:blip r:embed="rId14" cstate="print">
+                      <a:extLst>
+                        <a:ext uri="{28A0092B-C50C-407E-A947-70E740481C1C}">
+                          <a14:useLocalDpi xmlns:a14="http://schemas.microsoft.com/office/drawing/2010/main" val="0"/>
+                        </a:ext>
+                      </a:extLst>
+                    </a:blip>
+                    <a:srcRect/>
+                    <a:stretch>
+                      <a:fillRect/>
+                    </a:stretch>
+                  </pic:blipFill>
+                  <pic:spPr bwMode="auto">
+                    <a:xfrm>
+                      <a:off x="0" y="0"/>
+                      <a:ext cx="5597525" cy="5653405"/>
+                    </a:xfrm>
+                    <a:prstGeom prst="rect">
+                      <a:avLst/>
+                    </a:prstGeom>
+                    <a:noFill/>
+                    <a:ln>
+                      <a:noFill/>
+                    </a:ln>
+                  </pic:spPr>
+                </pic:pic>
+              </a:graphicData>
+            </a:graphic>
+          </wp:inline>
+        </w:drawing>
+      </w:r>
+    </w:p>
+    <w:p>
+      <w:pPr>
+        <w:rPr>
+          <w:b/>
+          <w:bCs/>
+        </w:rPr>
+      </w:pPr>
+    </w:p>
     <w:sectPr>
       <w:pgSz w:w="12240" w:h="15840"/>
       <w:pgMar w:top="1417" w:right="1701" w:bottom="1417" w:left="1701" w:header="708" w:footer="708" w:gutter="0"/>
@@ -5492,7 +5924,6 @@
     <w:next w:val="Normal"/>
     <w:link w:val="Ttulo2Car"/>
     <w:uiPriority w:val="9"/>
-    <w:semiHidden/>
     <w:unhideWhenUsed/>
     <w:qFormat/>
     <w:rsid w:val="00B67795"/>
@@ -5667,6 +6098,7 @@
   <w:style w:type="character" w:default="1" w:styleId="Fuentedeprrafopredeter">
     <w:name w:val="Default Paragraph Font"/>
     <w:uiPriority w:val="1"/>
+    <w:semiHidden/>
     <w:unhideWhenUsed/>
   </w:style>
   <w:style w:type="table" w:default="1" w:styleId="Tablanormal">
@@ -5708,7 +6140,6 @@
     <w:basedOn w:val="Fuentedeprrafopredeter"/>
     <w:link w:val="Ttulo2"/>
     <w:uiPriority w:val="9"/>
-    <w:semiHidden/>
     <w:rsid w:val="00B67795"/>
     <w:rPr>
       <w:rFonts w:asciiTheme="majorHAnsi" w:eastAsiaTheme="majorEastAsia" w:hAnsiTheme="majorHAnsi" w:cstheme="majorBidi"/>

</xml_diff>